<commit_message>
change wording in title page
</commit_message>
<xml_diff>
--- a/src/euphorie/client/docx/templates/oira_it_table.docx
+++ b/src/euphorie/client/docx/templates/oira_it_table.docx
@@ -298,9 +298,8 @@
           <w:szCs w:val="28"/>
           <w:lang w:val="en-AU"/>
         </w:rPr>
-        <w:t xml:space="preserve">. 17, </w:t>
+        <w:t xml:space="preserve">. 17, 28 </w:t>
       </w:r>
-      <w:proofErr w:type="gramStart"/>
       <w:r>
         <w:rPr>
           <w:rFonts w:ascii="Arial" w:eastAsia="Times New Roman" w:hAnsi="Arial" w:cs="Arial"/>
@@ -312,7 +311,20 @@
           <w:szCs w:val="28"/>
           <w:lang w:val="en-AU"/>
         </w:rPr>
-        <w:t xml:space="preserve">28  </w:t>
+        <w:t xml:space="preserve">e art. </w:t>
+      </w:r>
+      <w:r>
+        <w:rPr>
+          <w:rFonts w:ascii="Arial" w:eastAsia="Times New Roman" w:hAnsi="Arial" w:cs="Arial"/>
+          <w:b/>
+          <w:bCs/>
+          <w:i/>
+          <w:iCs/>
+          <w:sz w:val="28"/>
+          <w:szCs w:val="28"/>
+          <w:lang w:val="en-AU"/>
+        </w:rPr>
+        <w:t xml:space="preserve">29 c.6 </w:t>
       </w:r>
       <w:proofErr w:type="spellStart"/>
       <w:r>
@@ -326,9 +338,9 @@
           <w:szCs w:val="28"/>
           <w:lang w:val="en-AU"/>
         </w:rPr>
-        <w:t>D</w:t>
+        <w:t>quater</w:t>
       </w:r>
-      <w:proofErr w:type="gramEnd"/>
+      <w:proofErr w:type="spellEnd"/>
       <w:r>
         <w:rPr>
           <w:rFonts w:ascii="Arial" w:eastAsia="Times New Roman" w:hAnsi="Arial" w:cs="Arial"/>
@@ -340,9 +352,40 @@
           <w:szCs w:val="28"/>
           <w:lang w:val="en-AU"/>
         </w:rPr>
-        <w:t>.Lgs</w:t>
+        <w:t>, del</w:t>
+      </w:r>
+      <w:bookmarkStart w:id="0" w:name="_GoBack"/>
+      <w:bookmarkEnd w:id="0"/>
+      <w:r>
+        <w:rPr>
+          <w:rFonts w:ascii="Arial" w:eastAsia="Times New Roman" w:hAnsi="Arial" w:cs="Arial"/>
+          <w:b/>
+          <w:bCs/>
+          <w:i/>
+          <w:iCs/>
+          <w:sz w:val="28"/>
+          <w:szCs w:val="28"/>
+          <w:lang w:val="en-AU"/>
+        </w:rPr>
+        <w:t xml:space="preserve"> </w:t>
+      </w:r>
+      <w:proofErr w:type="spellStart"/>
+      <w:proofErr w:type="gramStart"/>
+      <w:r>
+        <w:rPr>
+          <w:rFonts w:ascii="Arial" w:eastAsia="Times New Roman" w:hAnsi="Arial" w:cs="Arial"/>
+          <w:b/>
+          <w:bCs/>
+          <w:i/>
+          <w:iCs/>
+          <w:sz w:val="28"/>
+          <w:szCs w:val="28"/>
+          <w:lang w:val="en-AU"/>
+        </w:rPr>
+        <w:t>D.Lgs</w:t>
       </w:r>
       <w:proofErr w:type="spellEnd"/>
+      <w:proofErr w:type="gramEnd"/>
       <w:r>
         <w:rPr>
           <w:rFonts w:ascii="Arial" w:eastAsia="Times New Roman" w:hAnsi="Arial" w:cs="Arial"/>
@@ -878,8 +921,6 @@
           <w:lang w:val="en-AU"/>
         </w:rPr>
       </w:pPr>
-      <w:bookmarkStart w:id="0" w:name="_GoBack"/>
-      <w:bookmarkEnd w:id="0"/>
     </w:p>
     <w:p>
       <w:pPr>
@@ -1487,7 +1528,7 @@
                 <v:stroke joinstyle="miter"/>
                 <v:path gradientshapeok="t" o:connecttype="rect"/>
               </v:shapetype>
-              <v:shape id="Textfeld 2" o:spid="_x0000_s1026" type="#_x0000_t202" style="width:460.5pt;height:10.7pt;visibility:visible;mso-wrap-style:square;mso-left-percent:-10001;mso-top-percent:-10001;mso-position-horizontal:absolute;mso-position-horizontal-relative:char;mso-position-vertical:absolute;mso-position-vertical-relative:line;mso-left-percent:-10001;mso-top-percent:-10001;v-text-anchor:bottom" o:gfxdata="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" fillcolor="#d9d9d9" strokecolor="window">
+              <v:shape id="Textfeld 2" o:spid="_x0000_s1026" type="#_x0000_t202" style="width:460.5pt;height:10.7pt;visibility:visible;mso-wrap-style:square;mso-left-percent:-10001;mso-top-percent:-10001;mso-position-horizontal:absolute;mso-position-horizontal-relative:char;mso-position-vertical:absolute;mso-position-vertical-relative:line;mso-left-percent:-10001;mso-top-percent:-10001;v-text-anchor:bottom" o:gfxdata="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" fillcolor="#d9d9d9" strokecolor="window">
                 <v:textbox style="mso-fit-shape-to-text:t" inset="0,0,0,0">
                   <w:txbxContent>
                     <w:p>
@@ -1574,7 +1615,6 @@
                 <w:szCs w:val="20"/>
               </w:rPr>
             </w:pPr>
-            <w:proofErr w:type="spellStart"/>
             <w:r>
               <w:rPr>
                 <w:rFonts w:ascii="Daimler CS Light" w:hAnsi="Daimler CS Light"/>
@@ -1583,31 +1623,8 @@
                 <w:sz w:val="20"/>
                 <w:szCs w:val="20"/>
               </w:rPr>
-              <w:t>Rischio</w:t>
+              <w:t>Rischio o adempimento</w:t>
             </w:r>
-            <w:proofErr w:type="spellEnd"/>
-            <w:r>
-              <w:rPr>
-                <w:rFonts w:ascii="Daimler CS Light" w:hAnsi="Daimler CS Light"/>
-                <w:b/>
-                <w:color w:val="FABF8F" w:themeColor="accent6" w:themeTint="99"/>
-                <w:sz w:val="20"/>
-                <w:szCs w:val="20"/>
-              </w:rPr>
-              <w:t xml:space="preserve"> o </w:t>
-            </w:r>
-            <w:proofErr w:type="spellStart"/>
-            <w:r>
-              <w:rPr>
-                <w:rFonts w:ascii="Daimler CS Light" w:hAnsi="Daimler CS Light"/>
-                <w:b/>
-                <w:color w:val="FABF8F" w:themeColor="accent6" w:themeTint="99"/>
-                <w:sz w:val="20"/>
-                <w:szCs w:val="20"/>
-              </w:rPr>
-              <w:t>adempimento</w:t>
-            </w:r>
-            <w:proofErr w:type="spellEnd"/>
           </w:p>
         </w:tc>
         <w:tc>
@@ -1636,7 +1653,6 @@
                 <w:szCs w:val="20"/>
               </w:rPr>
             </w:pPr>
-            <w:proofErr w:type="spellStart"/>
             <w:r>
               <w:rPr>
                 <w:rFonts w:ascii="Daimler CS Light" w:hAnsi="Daimler CS Light"/>
@@ -1645,97 +1661,8 @@
                 <w:sz w:val="20"/>
                 <w:szCs w:val="20"/>
               </w:rPr>
-              <w:t>Misure</w:t>
+              <w:t>Misure di prevenzione e protezione già adottate</w:t>
             </w:r>
-            <w:proofErr w:type="spellEnd"/>
-            <w:r>
-              <w:rPr>
-                <w:rFonts w:ascii="Daimler CS Light" w:hAnsi="Daimler CS Light"/>
-                <w:b/>
-                <w:color w:val="FABF8F" w:themeColor="accent6" w:themeTint="99"/>
-                <w:sz w:val="20"/>
-                <w:szCs w:val="20"/>
-              </w:rPr>
-              <w:t xml:space="preserve"> di </w:t>
-            </w:r>
-            <w:proofErr w:type="spellStart"/>
-            <w:r>
-              <w:rPr>
-                <w:rFonts w:ascii="Daimler CS Light" w:hAnsi="Daimler CS Light"/>
-                <w:b/>
-                <w:color w:val="FABF8F" w:themeColor="accent6" w:themeTint="99"/>
-                <w:sz w:val="20"/>
-                <w:szCs w:val="20"/>
-              </w:rPr>
-              <w:t>prevenzione</w:t>
-            </w:r>
-            <w:proofErr w:type="spellEnd"/>
-            <w:r>
-              <w:rPr>
-                <w:rFonts w:ascii="Daimler CS Light" w:hAnsi="Daimler CS Light"/>
-                <w:b/>
-                <w:color w:val="FABF8F" w:themeColor="accent6" w:themeTint="99"/>
-                <w:sz w:val="20"/>
-                <w:szCs w:val="20"/>
-              </w:rPr>
-              <w:t xml:space="preserve"> e </w:t>
-            </w:r>
-            <w:proofErr w:type="spellStart"/>
-            <w:r>
-              <w:rPr>
-                <w:rFonts w:ascii="Daimler CS Light" w:hAnsi="Daimler CS Light"/>
-                <w:b/>
-                <w:color w:val="FABF8F" w:themeColor="accent6" w:themeTint="99"/>
-                <w:sz w:val="20"/>
-                <w:szCs w:val="20"/>
-              </w:rPr>
-              <w:t>protezione</w:t>
-            </w:r>
-            <w:proofErr w:type="spellEnd"/>
-            <w:r>
-              <w:rPr>
-                <w:rFonts w:ascii="Daimler CS Light" w:hAnsi="Daimler CS Light"/>
-                <w:b/>
-                <w:color w:val="FABF8F" w:themeColor="accent6" w:themeTint="99"/>
-                <w:sz w:val="20"/>
-                <w:szCs w:val="20"/>
-              </w:rPr>
-              <w:t xml:space="preserve"> </w:t>
-            </w:r>
-            <w:proofErr w:type="spellStart"/>
-            <w:r>
-              <w:rPr>
-                <w:rFonts w:ascii="Daimler CS Light" w:hAnsi="Daimler CS Light"/>
-                <w:b/>
-                <w:color w:val="FABF8F" w:themeColor="accent6" w:themeTint="99"/>
-                <w:sz w:val="20"/>
-                <w:szCs w:val="20"/>
-              </w:rPr>
-              <w:t>già</w:t>
-            </w:r>
-            <w:proofErr w:type="spellEnd"/>
-            <w:r>
-              <w:rPr>
-                <w:rFonts w:ascii="Daimler CS Light" w:hAnsi="Daimler CS Light"/>
-                <w:b/>
-                <w:color w:val="FABF8F" w:themeColor="accent6" w:themeTint="99"/>
-                <w:sz w:val="20"/>
-                <w:szCs w:val="20"/>
-              </w:rPr>
-              <w:t xml:space="preserve"> </w:t>
-            </w:r>
-            <w:proofErr w:type="spellStart"/>
-            <w:r>
-              <w:rPr>
-                <w:rFonts w:ascii="Daimler CS Light" w:hAnsi="Daimler CS Light"/>
-                <w:b/>
-                <w:color w:val="FABF8F" w:themeColor="accent6" w:themeTint="99"/>
-                <w:sz w:val="20"/>
-                <w:szCs w:val="20"/>
-              </w:rPr>
-              <w:t>adottate</w:t>
-            </w:r>
-            <w:proofErr w:type="spellEnd"/>
           </w:p>
         </w:tc>
         <w:tc>
@@ -1764,7 +1691,6 @@
                 <w:szCs w:val="20"/>
               </w:rPr>
             </w:pPr>
-            <w:proofErr w:type="spellStart"/>
             <w:r>
               <w:rPr>
                 <w:rFonts w:ascii="Calibri" w:hAnsi="Calibri" w:cs="Calibri"/>
@@ -1773,75 +1699,8 @@
                 <w:sz w:val="20"/>
                 <w:szCs w:val="20"/>
               </w:rPr>
-              <w:t>Misure</w:t>
+              <w:t>Misure di prevenzione e protezione di miglioramento</w:t>
             </w:r>
-            <w:proofErr w:type="spellEnd"/>
-            <w:r>
-              <w:rPr>
-                <w:rFonts w:ascii="Calibri" w:hAnsi="Calibri" w:cs="Calibri"/>
-                <w:b/>
-                <w:color w:val="FABF8F" w:themeColor="accent6" w:themeTint="99"/>
-                <w:sz w:val="20"/>
-                <w:szCs w:val="20"/>
-              </w:rPr>
-              <w:t xml:space="preserve"> di </w:t>
-            </w:r>
-            <w:proofErr w:type="spellStart"/>
-            <w:r>
-              <w:rPr>
-                <w:rFonts w:ascii="Calibri" w:hAnsi="Calibri" w:cs="Calibri"/>
-                <w:b/>
-                <w:color w:val="FABF8F" w:themeColor="accent6" w:themeTint="99"/>
-                <w:sz w:val="20"/>
-                <w:szCs w:val="20"/>
-              </w:rPr>
-              <w:t>prevenzione</w:t>
-            </w:r>
-            <w:proofErr w:type="spellEnd"/>
-            <w:r>
-              <w:rPr>
-                <w:rFonts w:ascii="Calibri" w:hAnsi="Calibri" w:cs="Calibri"/>
-                <w:b/>
-                <w:color w:val="FABF8F" w:themeColor="accent6" w:themeTint="99"/>
-                <w:sz w:val="20"/>
-                <w:szCs w:val="20"/>
-              </w:rPr>
-              <w:t xml:space="preserve"> e </w:t>
-            </w:r>
-            <w:proofErr w:type="spellStart"/>
-            <w:r>
-              <w:rPr>
-                <w:rFonts w:ascii="Calibri" w:hAnsi="Calibri" w:cs="Calibri"/>
-                <w:b/>
-                <w:color w:val="FABF8F" w:themeColor="accent6" w:themeTint="99"/>
-                <w:sz w:val="20"/>
-                <w:szCs w:val="20"/>
-              </w:rPr>
-              <w:t>protezione</w:t>
-            </w:r>
-            <w:proofErr w:type="spellEnd"/>
-            <w:r>
-              <w:rPr>
-                <w:rFonts w:ascii="Calibri" w:hAnsi="Calibri" w:cs="Calibri"/>
-                <w:b/>
-                <w:color w:val="FABF8F" w:themeColor="accent6" w:themeTint="99"/>
-                <w:sz w:val="20"/>
-                <w:szCs w:val="20"/>
-              </w:rPr>
-              <w:t xml:space="preserve"> di </w:t>
-            </w:r>
-            <w:proofErr w:type="spellStart"/>
-            <w:r>
-              <w:rPr>
-                <w:rFonts w:ascii="Calibri" w:hAnsi="Calibri" w:cs="Calibri"/>
-                <w:b/>
-                <w:color w:val="FABF8F" w:themeColor="accent6" w:themeTint="99"/>
-                <w:sz w:val="20"/>
-                <w:szCs w:val="20"/>
-              </w:rPr>
-              <w:t>miglioramento</w:t>
-            </w:r>
-            <w:proofErr w:type="spellEnd"/>
           </w:p>
         </w:tc>
       </w:tr>
@@ -7445,12 +7304,11 @@
 </file>
 
 <file path=customXml/item1.xml><?xml version="1.0" encoding="utf-8"?>
-<?mso-contentType ?>
-<FormTemplates xmlns="http://schemas.microsoft.com/sharepoint/v3/contenttype/forms">
-  <Display>DocumentLibraryForm</Display>
-  <Edit>DocumentLibraryForm</Edit>
-  <New>DocumentLibraryForm</New>
-</FormTemplates>
+<p:properties xmlns:p="http://schemas.microsoft.com/office/2006/metadata/properties" xmlns:xsi="http://www.w3.org/2001/XMLSchema-instance" xmlns:pc="http://schemas.microsoft.com/office/infopath/2007/PartnerControls">
+  <documentManagement>
+    <IconOverlay xmlns="http://schemas.microsoft.com/sharepoint/v4" xsi:nil="true"/>
+  </documentManagement>
+</p:properties>
 </file>
 
 <file path=customXml/item2.xml><?xml version="1.0" encoding="utf-8"?>
@@ -7580,11 +7438,12 @@
 </file>
 
 <file path=customXml/item3.xml><?xml version="1.0" encoding="utf-8"?>
-<p:properties xmlns:p="http://schemas.microsoft.com/office/2006/metadata/properties" xmlns:xsi="http://www.w3.org/2001/XMLSchema-instance" xmlns:pc="http://schemas.microsoft.com/office/infopath/2007/PartnerControls">
-  <documentManagement>
-    <IconOverlay xmlns="http://schemas.microsoft.com/sharepoint/v4" xsi:nil="true"/>
-  </documentManagement>
-</p:properties>
+<?mso-contentType ?>
+<FormTemplates xmlns="http://schemas.microsoft.com/sharepoint/v3/contenttype/forms">
+  <Display>DocumentLibraryForm</Display>
+  <Edit>DocumentLibraryForm</Edit>
+  <New>DocumentLibraryForm</New>
+</FormTemplates>
 </file>
 
 <file path=customXml/item4.xml><?xml version="1.0" encoding="utf-8"?>
@@ -7592,9 +7451,11 @@
 </file>
 
 <file path=customXml/itemProps1.xml><?xml version="1.0" encoding="utf-8"?>
-<ds:datastoreItem xmlns:ds="http://schemas.openxmlformats.org/officeDocument/2006/customXml" ds:itemID="{71F5DBE9-46BC-4288-8541-5A1A47FD370E}">
+<ds:datastoreItem xmlns:ds="http://schemas.openxmlformats.org/officeDocument/2006/customXml" ds:itemID="{CB788C6B-0514-4C34-BAFE-6432DB978D91}">
   <ds:schemaRefs>
-    <ds:schemaRef ds:uri="http://schemas.microsoft.com/sharepoint/v3/contenttype/forms"/>
+    <ds:schemaRef ds:uri="http://schemas.microsoft.com/office/2006/metadata/properties"/>
+    <ds:schemaRef ds:uri="http://schemas.microsoft.com/office/infopath/2007/PartnerControls"/>
+    <ds:schemaRef ds:uri="http://schemas.microsoft.com/sharepoint/v4"/>
   </ds:schemaRefs>
 </ds:datastoreItem>
 </file>
@@ -7618,17 +7479,15 @@
 </file>
 
 <file path=customXml/itemProps3.xml><?xml version="1.0" encoding="utf-8"?>
-<ds:datastoreItem xmlns:ds="http://schemas.openxmlformats.org/officeDocument/2006/customXml" ds:itemID="{CB788C6B-0514-4C34-BAFE-6432DB978D91}">
+<ds:datastoreItem xmlns:ds="http://schemas.openxmlformats.org/officeDocument/2006/customXml" ds:itemID="{71F5DBE9-46BC-4288-8541-5A1A47FD370E}">
   <ds:schemaRefs>
-    <ds:schemaRef ds:uri="http://schemas.microsoft.com/office/2006/metadata/properties"/>
-    <ds:schemaRef ds:uri="http://schemas.microsoft.com/office/infopath/2007/PartnerControls"/>
-    <ds:schemaRef ds:uri="http://schemas.microsoft.com/sharepoint/v4"/>
+    <ds:schemaRef ds:uri="http://schemas.microsoft.com/sharepoint/v3/contenttype/forms"/>
   </ds:schemaRefs>
 </ds:datastoreItem>
 </file>
 
 <file path=customXml/itemProps4.xml><?xml version="1.0" encoding="utf-8"?>
-<ds:datastoreItem xmlns:ds="http://schemas.openxmlformats.org/officeDocument/2006/customXml" ds:itemID="{7ACA7490-DE6E-674B-A7E3-7930DE53CC27}">
+<ds:datastoreItem xmlns:ds="http://schemas.openxmlformats.org/officeDocument/2006/customXml" ds:itemID="{3443BC86-C816-4C5E-B90D-9752886DD87C}">
   <ds:schemaRefs>
     <ds:schemaRef ds:uri="http://schemas.openxmlformats.org/officeDocument/2006/bibliography"/>
   </ds:schemaRefs>

</xml_diff>